<commit_message>
terminado el inicio de sesion
</commit_message>
<xml_diff>
--- a/2T2020_3EP_AMST_P01_Collaguazo_Adriana.docx
+++ b/2T2020_3EP_AMST_P01_Collaguazo_Adriana.docx
@@ -88,7 +88,7 @@
           </mc:Choice>
           <mc:Fallback>
             <w:pict>
-              <v:rect w14:anchorId="4619E56B" id="Rectángulo 6" o:spid="_x0000_s1026" style="position:absolute;margin-left:417.3pt;margin-top:-12.4pt;width:70.15pt;height:37.85pt;z-index:251659264;visibility:visible;mso-wrap-style:square;mso-width-percent:0;mso-height-percent:0;mso-wrap-distance-left:9pt;mso-wrap-distance-top:0;mso-wrap-distance-right:9pt;mso-wrap-distance-bottom:0;mso-position-horizontal:absolute;mso-position-horizontal-relative:text;mso-position-vertical:absolute;mso-position-vertical-relative:text;mso-width-percent:0;mso-height-percent:0;mso-width-relative:page;mso-height-relative:page;v-text-anchor:middle" o:gfxdata="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" fillcolor="white [3201]" strokecolor="black [3200]" strokeweight=".25pt">
+              <v:rect w14:anchorId="4619E56B" id="Rectángulo 6" o:spid="_x0000_s1026" style="position:absolute;margin-left:417.3pt;margin-top:-12.4pt;width:70.15pt;height:37.85pt;z-index:251659264;visibility:visible;mso-wrap-style:square;mso-width-percent:0;mso-height-percent:0;mso-wrap-distance-left:9pt;mso-wrap-distance-top:0;mso-wrap-distance-right:9pt;mso-wrap-distance-bottom:0;mso-position-horizontal:absolute;mso-position-horizontal-relative:text;mso-position-vertical:absolute;mso-position-vertical-relative:text;mso-width-percent:0;mso-height-percent:0;mso-width-relative:page;mso-height-relative:page;v-text-anchor:middle" o:gfxdata="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" fillcolor="white [3201]" strokecolor="black [3200]" strokeweight=".25pt">
                 <v:stroke joinstyle="round" endcap="round"/>
                 <v:path arrowok="t"/>
               </v:rect>
@@ -162,7 +162,7 @@
           </mc:Choice>
           <mc:Fallback>
             <w:pict>
-              <v:line w14:anchorId="4E448DA2" id="Straight Connector 3" o:spid="_x0000_s1026" style="position:absolute;z-index:251662336;visibility:visible;mso-wrap-style:square;mso-wrap-distance-left:9pt;mso-wrap-distance-top:0;mso-wrap-distance-right:9pt;mso-wrap-distance-bottom:0;mso-position-horizontal:absolute;mso-position-horizontal-relative:text;mso-position-vertical:absolute;mso-position-vertical-relative:text" from="64.35pt,8.7pt" to="334.45pt,8.7pt" o:gfxdata="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" strokecolor="black [3213]" strokeweight=".25pt">
+              <v:line w14:anchorId="4E448DA2" id="Straight Connector 3" o:spid="_x0000_s1026" style="position:absolute;z-index:251662336;visibility:visible;mso-wrap-style:square;mso-wrap-distance-left:9pt;mso-wrap-distance-top:0;mso-wrap-distance-right:9pt;mso-wrap-distance-bottom:0;mso-position-horizontal:absolute;mso-position-horizontal-relative:text;mso-position-vertical:absolute;mso-position-vertical-relative:text" from="64.35pt,8.7pt" to="334.45pt,8.7pt" o:gfxdata="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" strokecolor="black [3213]" strokeweight=".25pt">
                 <v:stroke joinstyle="miter"/>
               </v:line>
             </w:pict>
@@ -186,7 +186,36 @@
           <w:sz w:val="20"/>
           <w:szCs w:val="20"/>
         </w:rPr>
-        <w:t xml:space="preserve">:                                                                                                         </w:t>
+        <w:t xml:space="preserve">:         </w:t>
+      </w:r>
+      <w:r>
+        <w:rPr>
+          <w:rFonts w:ascii="Arial" w:hAnsi="Arial" w:cs="Arial"/>
+          <w:b/>
+          <w:sz w:val="20"/>
+          <w:szCs w:val="20"/>
+          <w:lang w:val="es-EC"/>
+        </w:rPr>
+        <w:t>Dayse Maroto Le</w:t>
+      </w:r>
+      <w:r>
+        <w:rPr>
+          <w:rFonts w:ascii="Arial" w:hAnsi="Arial" w:cs="Arial"/>
+          <w:b/>
+          <w:sz w:val="20"/>
+          <w:szCs w:val="20"/>
+          <w:lang w:val="es-EC"/>
+        </w:rPr>
+        <w:t xml:space="preserve">ma </w:t>
+      </w:r>
+      <w:r>
+        <w:rPr>
+          <w:rFonts w:ascii="Arial" w:hAnsi="Arial" w:cs="Arial"/>
+          <w:b/>
+          <w:sz w:val="20"/>
+          <w:szCs w:val="20"/>
+        </w:rPr>
+        <w:t xml:space="preserve">                                                                                                </w:t>
       </w:r>
       <w:r>
         <w:rPr>
@@ -285,7 +314,7 @@
           </mc:Choice>
           <mc:Fallback>
             <w:pict>
-              <v:line w14:anchorId="4A76E025" id="Straight Connector 5" o:spid="_x0000_s1026" style="position:absolute;z-index:251664384;visibility:visible;mso-wrap-style:square;mso-wrap-distance-left:9pt;mso-wrap-distance-top:0;mso-wrap-distance-right:9pt;mso-wrap-distance-bottom:0;mso-position-horizontal:absolute;mso-position-horizontal-relative:text;mso-position-vertical:absolute;mso-position-vertical-relative:text" from="64.5pt,8.25pt" to="334.6pt,8.25pt" o:gfxdata="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" strokecolor="black [3213]" strokeweight=".25pt">
+              <v:line w14:anchorId="4A76E025" id="Straight Connector 5" o:spid="_x0000_s1026" style="position:absolute;z-index:251664384;visibility:visible;mso-wrap-style:square;mso-wrap-distance-left:9pt;mso-wrap-distance-top:0;mso-wrap-distance-right:9pt;mso-wrap-distance-bottom:0;mso-position-horizontal:absolute;mso-position-horizontal-relative:text;mso-position-vertical:absolute;mso-position-vertical-relative:text" from="64.5pt,8.25pt" to="334.6pt,8.25pt" o:gfxdata="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" strokecolor="black [3213]" strokeweight=".25pt">
                 <v:stroke joinstyle="miter"/>
               </v:line>
             </w:pict>
@@ -340,7 +369,26 @@
           <w:sz w:val="20"/>
           <w:szCs w:val="20"/>
         </w:rPr>
-        <w:t xml:space="preserve">:                                                              </w:t>
+        <w:t xml:space="preserve">:            </w:t>
+      </w:r>
+      <w:r>
+        <w:rPr>
+          <w:rFonts w:ascii="Arial" w:hAnsi="Arial" w:cs="Arial"/>
+          <w:b/>
+          <w:sz w:val="20"/>
+          <w:szCs w:val="20"/>
+          <w:lang w:val="en-US"/>
+        </w:rPr>
+        <w:t>1</w:t>
+      </w:r>
+      <w:r>
+        <w:rPr>
+          <w:rFonts w:ascii="Arial" w:hAnsi="Arial" w:cs="Arial"/>
+          <w:b/>
+          <w:sz w:val="20"/>
+          <w:szCs w:val="20"/>
+        </w:rPr>
+        <w:t xml:space="preserve">                                                  </w:t>
       </w:r>
       <w:r>
         <w:rPr>
@@ -449,7 +497,7 @@
     </w:p>
     <w:p>
       <w:pPr>
-        <w:pStyle w:val="ListParagraph"/>
+        <w:pStyle w:val="Prrafodelista"/>
         <w:numPr>
           <w:ilvl w:val="0"/>
           <w:numId w:val="13"/>
@@ -513,7 +561,7 @@
     </w:p>
     <w:p>
       <w:pPr>
-        <w:pStyle w:val="ListParagraph"/>
+        <w:pStyle w:val="Prrafodelista"/>
         <w:numPr>
           <w:ilvl w:val="0"/>
           <w:numId w:val="14"/>
@@ -557,7 +605,7 @@
     </w:p>
     <w:p>
       <w:pPr>
-        <w:pStyle w:val="ListParagraph"/>
+        <w:pStyle w:val="Prrafodelista"/>
         <w:numPr>
           <w:ilvl w:val="0"/>
           <w:numId w:val="14"/>
@@ -826,7 +874,7 @@
     </w:p>
     <w:p>
       <w:pPr>
-        <w:pStyle w:val="ListParagraph"/>
+        <w:pStyle w:val="Prrafodelista"/>
         <w:numPr>
           <w:ilvl w:val="0"/>
           <w:numId w:val="7"/>
@@ -896,7 +944,7 @@
     </w:p>
     <w:p>
       <w:pPr>
-        <w:pStyle w:val="ListParagraph"/>
+        <w:pStyle w:val="Prrafodelista"/>
         <w:numPr>
           <w:ilvl w:val="0"/>
           <w:numId w:val="7"/>
@@ -927,7 +975,6 @@
         </w:rPr>
         <w:t xml:space="preserve">rear una base de datos  </w:t>
       </w:r>
-      <w:proofErr w:type="spellStart"/>
       <w:r>
         <w:rPr>
           <w:rFonts w:ascii="Arial" w:hAnsi="Arial" w:cs="Arial"/>
@@ -937,7 +984,6 @@
         </w:rPr>
         <w:t>NoSQL</w:t>
       </w:r>
-      <w:proofErr w:type="spellEnd"/>
       <w:r>
         <w:rPr>
           <w:rFonts w:ascii="Arial" w:hAnsi="Arial" w:cs="Arial"/>
@@ -959,7 +1005,7 @@
     </w:p>
     <w:p>
       <w:pPr>
-        <w:pStyle w:val="ListParagraph"/>
+        <w:pStyle w:val="Prrafodelista"/>
         <w:numPr>
           <w:ilvl w:val="0"/>
           <w:numId w:val="7"/>
@@ -1083,7 +1129,7 @@
     </w:p>
     <w:p>
       <w:pPr>
-        <w:pStyle w:val="ListParagraph"/>
+        <w:pStyle w:val="Prrafodelista"/>
         <w:numPr>
           <w:ilvl w:val="0"/>
           <w:numId w:val="7"/>
@@ -1364,7 +1410,7 @@
     </w:p>
     <w:p>
       <w:pPr>
-        <w:pStyle w:val="ListParagraph"/>
+        <w:pStyle w:val="Prrafodelista"/>
         <w:numPr>
           <w:ilvl w:val="0"/>
           <w:numId w:val="7"/>
@@ -1389,7 +1435,7 @@
     </w:p>
     <w:p>
       <w:pPr>
-        <w:pStyle w:val="ListParagraph"/>
+        <w:pStyle w:val="Prrafodelista"/>
         <w:numPr>
           <w:ilvl w:val="0"/>
           <w:numId w:val="7"/>
@@ -1414,7 +1460,7 @@
     </w:p>
     <w:p>
       <w:pPr>
-        <w:pStyle w:val="ListParagraph"/>
+        <w:pStyle w:val="Prrafodelista"/>
         <w:numPr>
           <w:ilvl w:val="0"/>
           <w:numId w:val="7"/>
@@ -1528,8 +1574,19 @@
           <w:szCs w:val="20"/>
           <w:lang w:val="es-ES"/>
         </w:rPr>
-        <w:t xml:space="preserve"> del dataset</w:t>
-      </w:r>
+        <w:t xml:space="preserve"> del </w:t>
+      </w:r>
+      <w:proofErr w:type="spellStart"/>
+      <w:r>
+        <w:rPr>
+          <w:rFonts w:ascii="Arial" w:hAnsi="Arial" w:cs="Arial"/>
+          <w:sz w:val="20"/>
+          <w:szCs w:val="20"/>
+          <w:lang w:val="es-ES"/>
+        </w:rPr>
+        <w:t>dataset</w:t>
+      </w:r>
+      <w:proofErr w:type="spellEnd"/>
       <w:r>
         <w:rPr>
           <w:rFonts w:ascii="Arial" w:hAnsi="Arial" w:cs="Arial"/>
@@ -1770,7 +1827,7 @@
     </w:p>
     <w:p>
       <w:pPr>
-        <w:pStyle w:val="ListParagraph"/>
+        <w:pStyle w:val="Prrafodelista"/>
         <w:numPr>
           <w:ilvl w:val="0"/>
           <w:numId w:val="9"/>
@@ -1874,7 +1931,7 @@
     </w:p>
     <w:p>
       <w:pPr>
-        <w:pStyle w:val="ListParagraph"/>
+        <w:pStyle w:val="Prrafodelista"/>
         <w:numPr>
           <w:ilvl w:val="0"/>
           <w:numId w:val="9"/>
@@ -1899,7 +1956,7 @@
     </w:p>
     <w:p>
       <w:pPr>
-        <w:pStyle w:val="ListParagraph"/>
+        <w:pStyle w:val="Prrafodelista"/>
         <w:numPr>
           <w:ilvl w:val="0"/>
           <w:numId w:val="9"/>
@@ -1941,7 +1998,7 @@
     </w:p>
     <w:p>
       <w:pPr>
-        <w:pStyle w:val="ListParagraph"/>
+        <w:pStyle w:val="Prrafodelista"/>
         <w:numPr>
           <w:ilvl w:val="0"/>
           <w:numId w:val="9"/>
@@ -1966,7 +2023,7 @@
     </w:p>
     <w:p>
       <w:pPr>
-        <w:pStyle w:val="ListParagraph"/>
+        <w:pStyle w:val="Prrafodelista"/>
         <w:numPr>
           <w:ilvl w:val="0"/>
           <w:numId w:val="9"/>
@@ -1991,7 +2048,7 @@
     </w:p>
     <w:p>
       <w:pPr>
-        <w:pStyle w:val="ListParagraph"/>
+        <w:pStyle w:val="Prrafodelista"/>
         <w:numPr>
           <w:ilvl w:val="0"/>
           <w:numId w:val="9"/>
@@ -2042,7 +2099,7 @@
     </w:p>
     <w:p>
       <w:pPr>
-        <w:pStyle w:val="ListParagraph"/>
+        <w:pStyle w:val="Prrafodelista"/>
         <w:numPr>
           <w:ilvl w:val="0"/>
           <w:numId w:val="9"/>
@@ -2062,7 +2119,16 @@
           <w:sz w:val="20"/>
           <w:szCs w:val="20"/>
         </w:rPr>
-        <w:t>Resultados de las actividades planteadas: Código detallado del proyecto en Android Studio (Java y XML), con las imágenes correspondientes de la ejecución del aplicativo móvil. Enlace del repositorio que contiene el código del proyecto en Android Studio y el archivo ejecutable APK (IIPAO2020_AMST_</w:t>
+        <w:t xml:space="preserve">Resultados de las actividades planteadas: Código detallado del proyecto en Android Studio (Java y XML), con las imágenes correspondientes de la ejecución del aplicativo móvil. Enlace del repositorio que contiene el código del proyecto en Android Studio y el archivo ejecutable </w:t>
+      </w:r>
+      <w:r>
+        <w:rPr>
+          <w:rFonts w:ascii="Arial" w:hAnsi="Arial" w:cs="Arial"/>
+          <w:sz w:val="20"/>
+          <w:szCs w:val="20"/>
+        </w:rPr>
+        <w:lastRenderedPageBreak/>
+        <w:t>APK (IIPAO2020_AMST_</w:t>
       </w:r>
       <w:r>
         <w:rPr>
@@ -2183,7 +2249,7 @@
 <w:hdr xmlns:wpc="http://schemas.microsoft.com/office/word/2010/wordprocessingCanvas" xmlns:cx="http://schemas.microsoft.com/office/drawing/2014/chartex" xmlns:cx1="http://schemas.microsoft.com/office/drawing/2015/9/8/chartex" xmlns:cx2="http://schemas.microsoft.com/office/drawing/2015/10/21/chartex" xmlns:cx3="http://schemas.microsoft.com/office/drawing/2016/5/9/chartex" xmlns:cx4="http://schemas.microsoft.com/office/drawing/2016/5/10/chartex" xmlns:cx5="http://schemas.microsoft.com/office/drawing/2016/5/11/chartex" xmlns:cx6="http://schemas.microsoft.com/office/drawing/2016/5/12/chartex" xmlns:cx7="http://schemas.microsoft.com/office/drawing/2016/5/13/chartex" xmlns:cx8="http://schemas.microsoft.com/office/drawing/2016/5/14/chartex" xmlns:mc="http://schemas.openxmlformats.org/markup-compatibility/2006" xmlns:aink="http://schemas.microsoft.com/office/drawing/2016/ink" xmlns:am3d="http://schemas.microsoft.com/office/drawing/2017/model3d" xmlns:o="urn:schemas-microsoft-com:office:office" xmlns:r="http://schemas.openxmlformats.org/officeDocument/2006/relationships" xmlns:m="http://schemas.openxmlformats.org/officeDocument/2006/math" xmlns:v="urn:schemas-microsoft-com:vml" xmlns:wp14="http://schemas.microsoft.com/office/word/2010/wordprocessingDrawing" xmlns:wp="http://schemas.openxmlformats.org/drawingml/2006/wordprocessingDrawing" xmlns:w10="urn:schemas-microsoft-com:office:word" xmlns:w="http://schemas.openxmlformats.org/wordprocessingml/2006/main" xmlns:w14="http://schemas.microsoft.com/office/word/2010/wordml" xmlns:w15="http://schemas.microsoft.com/office/word/2012/wordml" xmlns:w16cex="http://schemas.microsoft.com/office/word/2018/wordml/cex" xmlns:w16cid="http://schemas.microsoft.com/office/word/2016/wordml/cid" xmlns:w16="http://schemas.microsoft.com/office/word/2018/wordml" xmlns:w16se="http://schemas.microsoft.com/office/word/2015/wordml/symex" xmlns:wpg="http://schemas.microsoft.com/office/word/2010/wordprocessingGroup" xmlns:wpi="http://schemas.microsoft.com/office/word/2010/wordprocessingInk" xmlns:wne="http://schemas.microsoft.com/office/word/2006/wordml" xmlns:wps="http://schemas.microsoft.com/office/word/2010/wordprocessingShape" mc:Ignorable="w14 w15 w16se w16cid w16 w16cex wp14">
   <w:p>
     <w:pPr>
-      <w:pStyle w:val="Header"/>
+      <w:pStyle w:val="Encabezado"/>
       <w:jc w:val="center"/>
       <w:rPr>
         <w:rFonts w:ascii="Arial" w:hAnsi="Arial" w:cs="Arial"/>
@@ -2262,7 +2328,7 @@
   </w:p>
   <w:p>
     <w:pPr>
-      <w:pStyle w:val="Header"/>
+      <w:pStyle w:val="Encabezado"/>
       <w:jc w:val="center"/>
       <w:rPr>
         <w:rFonts w:ascii="Arial" w:hAnsi="Arial" w:cs="Arial"/>
@@ -2279,7 +2345,7 @@
   </w:p>
   <w:p>
     <w:pPr>
-      <w:pStyle w:val="Header"/>
+      <w:pStyle w:val="Encabezado"/>
       <w:jc w:val="center"/>
       <w:rPr>
         <w:rFonts w:ascii="Arial" w:hAnsi="Arial" w:cs="Arial"/>
@@ -2289,7 +2355,7 @@
   </w:p>
   <w:p>
     <w:pPr>
-      <w:pStyle w:val="Header"/>
+      <w:pStyle w:val="Encabezado"/>
       <w:jc w:val="center"/>
       <w:rPr>
         <w:rFonts w:ascii="Arial" w:hAnsi="Arial" w:cs="Arial"/>
@@ -2319,7 +2385,7 @@
   </w:p>
   <w:p>
     <w:pPr>
-      <w:pStyle w:val="Header"/>
+      <w:pStyle w:val="Encabezado"/>
       <w:jc w:val="center"/>
       <w:rPr>
         <w:rFonts w:ascii="Arial" w:hAnsi="Arial" w:cs="Arial"/>
@@ -2397,7 +2463,7 @@
   </w:p>
   <w:p>
     <w:pPr>
-      <w:pStyle w:val="Header"/>
+      <w:pStyle w:val="Encabezado"/>
       <w:jc w:val="center"/>
       <w:rPr>
         <w:rFonts w:ascii="Tahoma" w:hAnsi="Tahoma" w:cs="Tahoma"/>
@@ -2407,7 +2473,7 @@
   </w:p>
   <w:p>
     <w:pPr>
-      <w:pStyle w:val="Header"/>
+      <w:pStyle w:val="Encabezado"/>
     </w:pPr>
   </w:p>
 </w:hdr>
@@ -4045,7 +4111,7 @@
         <w:rFonts w:asciiTheme="minorHAnsi" w:eastAsiaTheme="minorHAnsi" w:hAnsiTheme="minorHAnsi" w:cstheme="minorBidi"/>
         <w:sz w:val="24"/>
         <w:szCs w:val="24"/>
-        <w:lang w:val="en-EC" w:eastAsia="en-US" w:bidi="ar-SA"/>
+        <w:lang w:eastAsia="en-US" w:bidi="ar-SA"/>
       </w:rPr>
     </w:rPrDefault>
     <w:pPrDefault/>
@@ -4433,13 +4499,13 @@
     <w:qFormat/>
     <w:rsid w:val="00025207"/>
   </w:style>
-  <w:style w:type="character" w:default="1" w:styleId="DefaultParagraphFont">
+  <w:style w:type="character" w:default="1" w:styleId="Fuentedeprrafopredeter">
     <w:name w:val="Default Paragraph Font"/>
     <w:uiPriority w:val="1"/>
     <w:semiHidden/>
     <w:unhideWhenUsed/>
   </w:style>
-  <w:style w:type="table" w:default="1" w:styleId="TableNormal">
+  <w:style w:type="table" w:default="1" w:styleId="Tablanormal">
     <w:name w:val="Normal Table"/>
     <w:uiPriority w:val="99"/>
     <w:semiHidden/>
@@ -4454,16 +4520,16 @@
       </w:tblCellMar>
     </w:tblPr>
   </w:style>
-  <w:style w:type="numbering" w:default="1" w:styleId="NoList">
+  <w:style w:type="numbering" w:default="1" w:styleId="Sinlista">
     <w:name w:val="No List"/>
     <w:uiPriority w:val="99"/>
     <w:semiHidden/>
     <w:unhideWhenUsed/>
   </w:style>
-  <w:style w:type="paragraph" w:styleId="Header">
+  <w:style w:type="paragraph" w:styleId="Encabezado">
     <w:name w:val="header"/>
     <w:basedOn w:val="Normal"/>
-    <w:link w:val="HeaderChar"/>
+    <w:link w:val="EncabezadoCar"/>
     <w:uiPriority w:val="99"/>
     <w:unhideWhenUsed/>
     <w:rsid w:val="00025207"/>
@@ -4474,17 +4540,17 @@
       </w:tabs>
     </w:pPr>
   </w:style>
-  <w:style w:type="character" w:customStyle="1" w:styleId="HeaderChar">
-    <w:name w:val="Header Char"/>
-    <w:basedOn w:val="DefaultParagraphFont"/>
-    <w:link w:val="Header"/>
+  <w:style w:type="character" w:customStyle="1" w:styleId="EncabezadoCar">
+    <w:name w:val="Encabezado Car"/>
+    <w:basedOn w:val="Fuentedeprrafopredeter"/>
+    <w:link w:val="Encabezado"/>
     <w:uiPriority w:val="99"/>
     <w:rsid w:val="00025207"/>
   </w:style>
-  <w:style w:type="paragraph" w:styleId="Footer">
+  <w:style w:type="paragraph" w:styleId="Piedepgina">
     <w:name w:val="footer"/>
     <w:basedOn w:val="Normal"/>
-    <w:link w:val="FooterChar"/>
+    <w:link w:val="PiedepginaCar"/>
     <w:uiPriority w:val="99"/>
     <w:unhideWhenUsed/>
     <w:rsid w:val="00025207"/>
@@ -4495,14 +4561,14 @@
       </w:tabs>
     </w:pPr>
   </w:style>
-  <w:style w:type="character" w:customStyle="1" w:styleId="FooterChar">
-    <w:name w:val="Footer Char"/>
-    <w:basedOn w:val="DefaultParagraphFont"/>
-    <w:link w:val="Footer"/>
+  <w:style w:type="character" w:customStyle="1" w:styleId="PiedepginaCar">
+    <w:name w:val="Pie de página Car"/>
+    <w:basedOn w:val="Fuentedeprrafopredeter"/>
+    <w:link w:val="Piedepgina"/>
     <w:uiPriority w:val="99"/>
     <w:rsid w:val="00025207"/>
   </w:style>
-  <w:style w:type="paragraph" w:styleId="ListParagraph">
+  <w:style w:type="paragraph" w:styleId="Prrafodelista">
     <w:name w:val="List Paragraph"/>
     <w:basedOn w:val="Normal"/>
     <w:uiPriority w:val="34"/>
@@ -4513,9 +4579,9 @@
       <w:contextualSpacing/>
     </w:pPr>
   </w:style>
-  <w:style w:type="table" w:styleId="TableGrid">
+  <w:style w:type="table" w:styleId="Tablaconcuadrcula">
     <w:name w:val="Table Grid"/>
-    <w:basedOn w:val="TableNormal"/>
+    <w:basedOn w:val="Tablanormal"/>
     <w:uiPriority w:val="39"/>
     <w:rsid w:val="007B7D20"/>
     <w:tblPr>
@@ -4529,9 +4595,9 @@
       </w:tblBorders>
     </w:tblPr>
   </w:style>
-  <w:style w:type="character" w:styleId="Hyperlink">
+  <w:style w:type="character" w:styleId="Hipervnculo">
     <w:name w:val="Hyperlink"/>
-    <w:basedOn w:val="DefaultParagraphFont"/>
+    <w:basedOn w:val="Fuentedeprrafopredeter"/>
     <w:uiPriority w:val="99"/>
     <w:unhideWhenUsed/>
     <w:rsid w:val="00E27669"/>
@@ -4540,9 +4606,9 @@
       <w:u w:val="single"/>
     </w:rPr>
   </w:style>
-  <w:style w:type="character" w:styleId="UnresolvedMention">
+  <w:style w:type="character" w:styleId="Mencinsinresolver">
     <w:name w:val="Unresolved Mention"/>
-    <w:basedOn w:val="DefaultParagraphFont"/>
+    <w:basedOn w:val="Fuentedeprrafopredeter"/>
     <w:uiPriority w:val="99"/>
     <w:semiHidden/>
     <w:unhideWhenUsed/>
@@ -4566,9 +4632,9 @@
       <w:rFonts w:ascii="Times New Roman" w:eastAsia="Times New Roman" w:hAnsi="Times New Roman" w:cs="Times New Roman"/>
     </w:rPr>
   </w:style>
-  <w:style w:type="character" w:styleId="Strong">
+  <w:style w:type="character" w:styleId="Textoennegrita">
     <w:name w:val="Strong"/>
-    <w:basedOn w:val="DefaultParagraphFont"/>
+    <w:basedOn w:val="Fuentedeprrafopredeter"/>
     <w:uiPriority w:val="22"/>
     <w:qFormat/>
     <w:rsid w:val="000F4A7F"/>
@@ -4579,7 +4645,7 @@
   </w:style>
   <w:style w:type="character" w:customStyle="1" w:styleId="apple-converted-space">
     <w:name w:val="apple-converted-space"/>
-    <w:basedOn w:val="DefaultParagraphFont"/>
+    <w:basedOn w:val="Fuentedeprrafopredeter"/>
     <w:rsid w:val="000F4A7F"/>
   </w:style>
 </w:styles>

</xml_diff>